<commit_message>
Changes in the essay
</commit_message>
<xml_diff>
--- a/HW1/דוח מסכם.docx
+++ b/HW1/דוח מסכם.docx
@@ -14,6 +14,8 @@
           <w:rtl/>
         </w:rPr>
       </w:pPr>
+      <w:bookmarkStart w:id="0" w:name="_GoBack"/>
+      <w:bookmarkEnd w:id="0"/>
       <w:r>
         <w:rPr>
           <w:rFonts w:hint="cs"/>
@@ -118,8 +120,6 @@
           <w:rtl/>
         </w:rPr>
       </w:pPr>
-      <w:bookmarkStart w:id="0" w:name="_GoBack"/>
-      <w:bookmarkEnd w:id="0"/>
     </w:p>
     <w:p>
       <w:pPr>
@@ -249,9 +249,6 @@
           <w:ilvl w:val="0"/>
           <w:numId w:val="1"/>
         </w:numPr>
-        <w:rPr>
-          <w:rFonts w:hint="cs"/>
-        </w:rPr>
       </w:pPr>
       <w:r>
         <w:t>Ans_with_cost_1.txt</w:t>
@@ -287,34 +284,14 @@
         </w:numPr>
       </w:pPr>
       <w:r>
-        <w:t>Ans_with_cost</w:t>
-      </w:r>
-      <w:r>
-        <w:t>_2</w:t>
-      </w:r>
-      <w:r>
-        <w:t>.txt</w:t>
-      </w:r>
-      <w:r>
-        <w:rPr>
-          <w:rFonts w:hint="cs"/>
-          <w:rtl/>
-        </w:rPr>
-        <w:t xml:space="preserve"> הפלט של התוכנית עבור הפונקציה ההיורסטית ה</w:t>
-      </w:r>
-      <w:r>
-        <w:rPr>
-          <w:rFonts w:hint="cs"/>
-          <w:rtl/>
-        </w:rPr>
-        <w:t>שנייה</w:t>
-      </w:r>
-      <w:r>
-        <w:rPr>
-          <w:rFonts w:hint="cs"/>
-          <w:rtl/>
-        </w:rPr>
-        <w:t xml:space="preserve"> שהצענו</w:t>
+        <w:t>Ans_with_cost_2.txt</w:t>
+      </w:r>
+      <w:r>
+        <w:rPr>
+          <w:rFonts w:hint="cs"/>
+          <w:rtl/>
+        </w:rPr>
+        <w:t xml:space="preserve"> הפלט של התוכנית עבור הפונקציה ההיורסטית השנייה שהצענו</w:t>
       </w:r>
       <w:r>
         <w:rPr>
@@ -338,9 +315,6 @@
           <w:ilvl w:val="0"/>
           <w:numId w:val="1"/>
         </w:numPr>
-        <w:rPr>
-          <w:rFonts w:hint="cs"/>
-        </w:rPr>
       </w:pPr>
       <w:r>
         <w:t>Ans.txt</w:t>
@@ -404,7 +378,58 @@
           <w:rFonts w:hint="cs"/>
           <w:rtl/>
         </w:rPr>
-        <w:t>כפי שנראה בכיתה, מימשנו חיפוש מיודע בעץ בעזרת שתי פונקציות היורסיטיות שהצענו. הפונקציה הראשונה, מתארת את מספר המכוניות החוסמות את המכונית האדומה מהיציאה, למשל עבור הדוגמא הבאה:</w:t>
+        <w:t>כפי ש</w:t>
+      </w:r>
+      <w:r>
+        <w:rPr>
+          <w:rFonts w:hint="cs"/>
+          <w:rtl/>
+        </w:rPr>
+        <w:t>ראינו</w:t>
+      </w:r>
+      <w:r>
+        <w:rPr>
+          <w:rFonts w:hint="cs"/>
+          <w:rtl/>
+        </w:rPr>
+        <w:t xml:space="preserve"> בכיתה, מימשנו חיפוש מיודע בעץ בעזרת שתי פונקציות היורסיטיות שהצענו. </w:t>
+      </w:r>
+    </w:p>
+    <w:p>
+      <w:pPr>
+        <w:rPr>
+          <w:rtl/>
+        </w:rPr>
+      </w:pPr>
+    </w:p>
+    <w:p>
+      <w:pPr>
+        <w:rPr>
+          <w:u w:val="single"/>
+          <w:rtl/>
+        </w:rPr>
+      </w:pPr>
+      <w:r>
+        <w:rPr>
+          <w:rFonts w:hint="cs"/>
+          <w:u w:val="single"/>
+          <w:rtl/>
+        </w:rPr>
+        <w:t>פונקציה 1</w:t>
+      </w:r>
+    </w:p>
+    <w:p>
+      <w:pPr>
+        <w:rPr>
+          <w:rtl/>
+        </w:rPr>
+      </w:pPr>
+      <w:r>
+        <w:rPr>
+          <w:rFonts w:hint="cs"/>
+          <w:rtl/>
+        </w:rPr>
+        <w:t>הפונקציה הראשונה, מתארת את מספר המכוניות החוסמות את המכונית האדומה מהיציאה, למשל עבור הדוגמא הבאה:</w:t>
       </w:r>
     </w:p>
     <w:p>
@@ -512,6 +537,30 @@
           <w:rtl/>
         </w:rPr>
       </w:pPr>
+    </w:p>
+    <w:p>
+      <w:pPr>
+        <w:rPr>
+          <w:u w:val="single"/>
+          <w:rtl/>
+        </w:rPr>
+      </w:pPr>
+      <w:r>
+        <w:rPr>
+          <w:rFonts w:hint="cs"/>
+          <w:u w:val="single"/>
+          <w:rtl/>
+        </w:rPr>
+        <w:lastRenderedPageBreak/>
+        <w:t>פונקציה 2</w:t>
+      </w:r>
+    </w:p>
+    <w:p>
+      <w:pPr>
+        <w:rPr>
+          <w:rtl/>
+        </w:rPr>
+      </w:pPr>
       <w:r>
         <w:rPr>
           <w:rFonts w:hint="cs"/>
@@ -600,20 +649,72 @@
     <w:p>
       <w:pPr>
         <w:rPr>
-          <w:rtl/>
-        </w:rPr>
-      </w:pPr>
-      <w:r>
-        <w:rPr>
-          <w:rFonts w:hint="cs"/>
-          <w:rtl/>
-        </w:rPr>
-        <w:t xml:space="preserve">המימוש התבצע בעזרת תור ממויין הכבר קיים בפייתון, בשם </w:t>
+          <w:b/>
+          <w:bCs/>
+          <w:u w:val="single"/>
+          <w:rtl/>
+        </w:rPr>
+      </w:pPr>
+      <w:r>
+        <w:rPr>
+          <w:rFonts w:hint="cs"/>
+          <w:b/>
+          <w:bCs/>
+          <w:u w:val="single"/>
+          <w:rtl/>
+        </w:rPr>
+        <w:t>אופן המימוש</w:t>
+      </w:r>
+    </w:p>
+    <w:p>
+      <w:pPr>
+        <w:rPr>
+          <w:rtl/>
+        </w:rPr>
+      </w:pPr>
+      <w:r>
+        <w:rPr>
+          <w:rFonts w:hint="cs"/>
+          <w:rtl/>
+        </w:rPr>
+        <w:t xml:space="preserve">המימוש התבצע בעזרת תור </w:t>
       </w:r>
       <w:proofErr w:type="spellStart"/>
       <w:r>
         <w:rPr>
           <w:rFonts w:hint="cs"/>
+          <w:rtl/>
+        </w:rPr>
+        <w:t>ממויין</w:t>
+      </w:r>
+      <w:proofErr w:type="spellEnd"/>
+      <w:r>
+        <w:rPr>
+          <w:rFonts w:hint="cs"/>
+          <w:rtl/>
+        </w:rPr>
+        <w:t xml:space="preserve"> הכבר קיים </w:t>
+      </w:r>
+      <w:proofErr w:type="spellStart"/>
+      <w:r>
+        <w:rPr>
+          <w:rFonts w:hint="cs"/>
+          <w:rtl/>
+        </w:rPr>
+        <w:t>בפייתון</w:t>
+      </w:r>
+      <w:proofErr w:type="spellEnd"/>
+      <w:r>
+        <w:rPr>
+          <w:rFonts w:hint="cs"/>
+          <w:rtl/>
+        </w:rPr>
+        <w:t xml:space="preserve">, בשם </w:t>
+      </w:r>
+      <w:proofErr w:type="spellStart"/>
+      <w:r>
+        <w:rPr>
+          <w:rFonts w:hint="cs"/>
         </w:rPr>
         <w:t>P</w:t>
       </w:r>
@@ -665,6 +766,26 @@
     <w:p>
       <w:pPr>
         <w:rPr>
+          <w:b/>
+          <w:bCs/>
+          <w:u w:val="single"/>
+          <w:rtl/>
+        </w:rPr>
+      </w:pPr>
+      <w:r>
+        <w:rPr>
+          <w:rFonts w:hint="cs"/>
+          <w:b/>
+          <w:bCs/>
+          <w:u w:val="single"/>
+          <w:rtl/>
+        </w:rPr>
+        <w:t>ניתוח התוצאות</w:t>
+      </w:r>
+    </w:p>
+    <w:p>
+      <w:pPr>
+        <w:rPr>
           <w:rtl/>
         </w:rPr>
       </w:pPr>
@@ -686,7 +807,51 @@
           <w:rFonts w:hint="cs"/>
           <w:rtl/>
         </w:rPr>
-        <w:t xml:space="preserve"> התוכנה פותרת בזמנים שהם מתחת ל0.1 כמעט תמיד, שזהו זמן מהיר מאוד. דווקא את תרגיל 14 התוכנה לא הצליחה לפתור בזמן שהקצבנו לה, למרות שהוא לא מסומן כתרגיל קשה. ראינו שלוקח לה להריץ את התרגיל בתוך כ5-7 שניות, ולכן כנראה שהפונקציה ההיוריסטית לא נתנ הבתרגיל הזה אינדיקציה טובה לגבי מרחב החיפוש. </w:t>
+        <w:t xml:space="preserve"> התוכנה פותרת בזמנים שהם מתחת ל0.1 כמעט תמיד, שזהו זמן מהיר מאוד. דווקא את תרגיל 14 התוכנה לא הצליחה לפתור בזמן שהקצבנו לה, למרות שהוא לא מסומן כתרגיל קשה. ראינו שלוקח לה להריץ את התרגיל כ5-7 שניות, ולכן</w:t>
+      </w:r>
+      <w:r>
+        <w:rPr>
+          <w:rFonts w:hint="cs"/>
+          <w:rtl/>
+        </w:rPr>
+        <w:t>,</w:t>
+      </w:r>
+      <w:r>
+        <w:rPr>
+          <w:rFonts w:hint="cs"/>
+          <w:rtl/>
+        </w:rPr>
+        <w:t xml:space="preserve"> כנראה שהפונקציה </w:t>
+      </w:r>
+      <w:proofErr w:type="spellStart"/>
+      <w:r>
+        <w:rPr>
+          <w:rFonts w:hint="cs"/>
+          <w:rtl/>
+        </w:rPr>
+        <w:t>ההיוריסטית</w:t>
+      </w:r>
+      <w:proofErr w:type="spellEnd"/>
+      <w:r>
+        <w:rPr>
+          <w:rFonts w:hint="cs"/>
+          <w:rtl/>
+        </w:rPr>
+        <w:t xml:space="preserve"> לא נתנה</w:t>
+      </w:r>
+      <w:r>
+        <w:rPr>
+          <w:rFonts w:hint="cs"/>
+          <w:rtl/>
+        </w:rPr>
+        <w:t xml:space="preserve"> </w:t>
+      </w:r>
+      <w:r>
+        <w:rPr>
+          <w:rFonts w:hint="cs"/>
+          <w:rtl/>
+        </w:rPr>
+        <w:t xml:space="preserve">בתרגיל הזה אינדיקציה טובה לגבי מרחב החיפוש. </w:t>
       </w:r>
     </w:p>
     <w:p>
@@ -751,7 +916,21 @@
           <w:rFonts w:hint="cs"/>
           <w:rtl/>
         </w:rPr>
-        <w:t xml:space="preserve">בחרנו להציג ריצות של התוכנה בכ25 שניות לכל פונקציה, כך שהן נכשלות במבחן 14 שהיווה להם אתגר מסויים. </w:t>
+        <w:t xml:space="preserve">בחרנו להציג ריצות של התוכנה בכ25 שניות לכל פונקציה, כך שהן נכשלות </w:t>
+      </w:r>
+      <w:r>
+        <w:rPr>
+          <w:rFonts w:hint="cs"/>
+          <w:rtl/>
+        </w:rPr>
+        <w:t xml:space="preserve">רק </w:t>
+      </w:r>
+      <w:r>
+        <w:rPr>
+          <w:rFonts w:hint="cs"/>
+          <w:rtl/>
+        </w:rPr>
+        <w:t xml:space="preserve">במבחן 14 שהיווה להם אתגר מסויים. </w:t>
       </w:r>
       <w:r>
         <w:rPr>
@@ -781,9 +960,6 @@
     <w:p>
       <w:pPr>
         <w:pStyle w:val="ListParagraph"/>
-        <w:rPr>
-          <w:rFonts w:hint="cs"/>
-        </w:rPr>
       </w:pPr>
     </w:p>
     <w:sectPr>

</xml_diff>